<commit_message>
achop que por hoje é so pessoal
</commit_message>
<xml_diff>
--- a/aquivos word aqui/PI Jogo documento 24-05-22 Hiago.docx
+++ b/aquivos word aqui/PI Jogo documento 24-05-22 Hiago.docx
@@ -538,8 +538,6 @@
           <w:color w:val="000000" w:themeColor="text1"/>
         </w:rPr>
       </w:pPr>
-      <w:bookmarkStart w:id="0" w:name="_GoBack"/>
-      <w:bookmarkEnd w:id="0"/>
     </w:p>
     <w:p>
       <w:pPr>
@@ -3272,8 +3270,8 @@
           <w:color w:val="000000" w:themeColor="text1"/>
         </w:rPr>
       </w:pPr>
-      <w:bookmarkStart w:id="1" w:name="_bookmark0"/>
-      <w:bookmarkEnd w:id="1"/>
+      <w:bookmarkStart w:id="0" w:name="_bookmark0"/>
+      <w:bookmarkEnd w:id="0"/>
       <w:r>
         <w:rPr>
           <w:b/>
@@ -3318,8 +3316,8 @@
         </w:rPr>
         <w:t xml:space="preserve"> um jogo que tem como principal funcao ser educativo e que de alguma maneira torne a vida das pessoas mais produtiva melhorando e contituindo um novo conceito como algo mais voltado para o conhecimento e a busca para mudar as diferentes areas da nossa mente.</w:t>
       </w:r>
-      <w:bookmarkStart w:id="2" w:name="_bookmark1"/>
-      <w:bookmarkEnd w:id="2"/>
+      <w:bookmarkStart w:id="1" w:name="_bookmark1"/>
+      <w:bookmarkEnd w:id="1"/>
     </w:p>
     <w:p>
       <w:pPr>
@@ -3462,8 +3460,8 @@
           <w:color w:val="000000" w:themeColor="text1"/>
         </w:rPr>
       </w:pPr>
-      <w:bookmarkStart w:id="3" w:name="_bookmark2"/>
-      <w:bookmarkEnd w:id="3"/>
+      <w:bookmarkStart w:id="2" w:name="_bookmark2"/>
+      <w:bookmarkEnd w:id="2"/>
     </w:p>
     <w:p>
       <w:pPr>
@@ -3542,8 +3540,8 @@
           <w:color w:val="000000" w:themeColor="text1"/>
         </w:rPr>
       </w:pPr>
-      <w:bookmarkStart w:id="4" w:name="_bookmark3"/>
-      <w:bookmarkEnd w:id="4"/>
+      <w:bookmarkStart w:id="3" w:name="_bookmark3"/>
+      <w:bookmarkEnd w:id="3"/>
     </w:p>
     <w:p>
       <w:pPr>
@@ -3824,6 +3822,60 @@
           <w:color w:val="000000" w:themeColor="text1"/>
         </w:rPr>
         <w:t>A historia Dos Jogos eletronicos</w:t>
+      </w:r>
+    </w:p>
+    <w:p>
+      <w:pPr>
+        <w:pStyle w:val="Corpodetexto"/>
+        <w:spacing w:before="98"/>
+        <w:ind w:firstLine="432"/>
+        <w:jc w:val="both"/>
+      </w:pPr>
+      <w:r>
+        <w:t>A</w:t>
+      </w:r>
+      <w:r>
+        <w:t xml:space="preserve"> história dos jogos começa na década de </w:t>
+      </w:r>
+      <w:r>
+        <w:t>19</w:t>
+      </w:r>
+      <w:r>
+        <w:t xml:space="preserve">50 sendo um dos primeiros um jogo similar ao pong que foi lançado na década de </w:t>
+      </w:r>
+      <w:r>
+        <w:t>19</w:t>
+      </w:r>
+      <w:r>
+        <w:t>70, nessa época devido ao alto custo, grande consumo de energia e a necessidade de se empregar uma equipe altamente treinada para manter e operar as máquinas, a tecnologia da computação ficou limitada para organizações maiores. Por conta disso, a criação dos primeiros jogos eletrônicos limitou-se a testes e demonstrações de teorias relacionadas a áreas como a interação humano-computador, a aprendizagem adaptativa e estratégia militar. De certa forma se assemelhando a internet que era muito limitada na época, Por causa da documentação é difícil afirmar qual foi de fato o primeiro jogo porem o que mais se destaca é o tennis for two que foi o jogo falado anteriormente. Ainda assim os jogos só começarem a serem desenvolvidos para lazer como Lunar Lander, que foi o primeiro jogo voltado ao lazer e comercializado com gráficos vetoriais, na forma de wireframes, ou seja, os objetos eram formados por linhas como se fossem o esqueleto de um modelo 3D nesse nasceu o antecessor dos gráficos poligonais, usados na maioria dos jogos da atualidade, Atualmente jogos 3</w:t>
+      </w:r>
+      <w:r>
+        <w:t>D</w:t>
+      </w:r>
+      <w:r>
+        <w:t xml:space="preserve"> usam polígonos mesmo que não pareça como o jogo god of war de 2018 onde apenas o rosto do protagonista Kratos tem cerca de 80</w:t>
+      </w:r>
+      <w:r>
+        <w:t>.</w:t>
+      </w:r>
+      <w:r>
+        <w:t>000 polígonos.</w:t>
+      </w:r>
+    </w:p>
+    <w:p>
+      <w:pPr>
+        <w:pStyle w:val="Corpodetexto"/>
+        <w:spacing w:before="98"/>
+        <w:ind w:firstLine="432"/>
+        <w:jc w:val="both"/>
+      </w:pPr>
+      <w:r>
+        <w:t>J</w:t>
+      </w:r>
+      <w:bookmarkStart w:id="4" w:name="_GoBack"/>
+      <w:bookmarkEnd w:id="4"/>
+      <w:r>
+        <w:t>á na década de 80 nasceu um jogo muito icónico conhecido com Space Invader que foi lançado para Atari 2600, nessa década também nasceu outros jogos icónicos como o pac-man para arcade sendo o mais famoso, nesta década foi onde ocorreu a popularização dos jogos eletrónicos com mario Bros, metal gear, vampire Killers(antecessor da franquia castlevania),  The legend of zelda, entre vários outros que estão vivos até os dias de hoje podendo ser considerado o “boom” dessa indústria, mas antes dessa popularização, ouve a crise norte-americana dos jogos eletrônicos que foi uma grande recessão nessa indústria que ocorreu de 1983 até 1985 nos Estados Unidos. A saturação do mercado de jogos eletrónicos na segunda geração de consoles junto más decisões da líder Atari, e a ascensão do computador pessoal fizeram várias companhias de consoles quebrarem ou abandonarem o meio.</w:t>
       </w:r>
     </w:p>
     <w:sectPr>
@@ -7239,7 +7291,7 @@
 </file>
 
 <file path=customXml/itemProps1.xml><?xml version="1.0" encoding="utf-8"?>
-<ds:datastoreItem xmlns:ds="http://schemas.openxmlformats.org/officeDocument/2006/customXml" ds:itemID="{3D7BABF4-2F4A-4980-9964-F70ABC9769AB}">
+<ds:datastoreItem xmlns:ds="http://schemas.openxmlformats.org/officeDocument/2006/customXml" ds:itemID="{34984307-C878-4320-B4CD-A2BFF1F9DD5F}">
   <ds:schemaRefs>
     <ds:schemaRef ds:uri="http://schemas.openxmlformats.org/officeDocument/2006/bibliography"/>
   </ds:schemaRefs>

</xml_diff>